<commit_message>
update file BaocaoTuan.docx den tuan 6
</commit_message>
<xml_diff>
--- a/BaocaoTuan.docx
+++ b/BaocaoTuan.docx
@@ -265,7 +265,7 @@
                 <w:sz w:val="28"/>
                 <w:szCs w:val="28"/>
               </w:rPr>
-              <w:t>UniBook – Website bán sách trực tuyến</w:t>
+              <w:t>Website bán sách trực tuyến</w:t>
             </w:r>
           </w:p>
         </w:tc>
@@ -778,6 +778,117 @@
     <w:p>
       <w:pPr>
         <w:pStyle w:val="Heading2"/>
+        <w:numPr>
+          <w:ilvl w:val="0"/>
+          <w:numId w:val="4"/>
+        </w:numPr>
+        <w:rPr>
+          <w:rFonts w:ascii="Times New Roman" w:hAnsi="Times New Roman" w:cs="Times New Roman"/>
+        </w:rPr>
+      </w:pPr>
+      <w:r>
+        <w:rPr>
+          <w:rFonts w:ascii="Times New Roman" w:hAnsi="Times New Roman" w:cs="Times New Roman"/>
+        </w:rPr>
+        <w:t xml:space="preserve">Tuần </w:t>
+      </w:r>
+      <w:r>
+        <w:rPr>
+          <w:rFonts w:ascii="Times New Roman" w:hAnsi="Times New Roman" w:cs="Times New Roman"/>
+        </w:rPr>
+        <w:t>5 Báo cáo 50%</w:t>
+      </w:r>
+    </w:p>
+    <w:p>
+      <w:pPr>
+        <w:rPr>
+          <w:rFonts w:ascii="Times New Roman" w:hAnsi="Times New Roman" w:cs="Times New Roman"/>
+          <w:sz w:val="28"/>
+          <w:szCs w:val="28"/>
+        </w:rPr>
+      </w:pPr>
+      <w:r>
+        <w:rPr>
+          <w:rFonts w:ascii="Times New Roman" w:hAnsi="Times New Roman" w:cs="Times New Roman"/>
+          <w:sz w:val="28"/>
+          <w:szCs w:val="28"/>
+        </w:rPr>
+        <w:t>Báo cáo tiến độ 50% và đã hoàn thành gồm chỉnh sửa tenplate trang home, admin và sửa lại Calatog.</w:t>
+      </w:r>
+    </w:p>
+    <w:p>
+      <w:pPr>
+        <w:rPr>
+          <w:rFonts w:ascii="Times New Roman" w:hAnsi="Times New Roman" w:cs="Times New Roman"/>
+          <w:sz w:val="28"/>
+          <w:szCs w:val="28"/>
+        </w:rPr>
+      </w:pPr>
+      <w:r>
+        <w:rPr>
+          <w:rFonts w:ascii="Times New Roman" w:hAnsi="Times New Roman" w:cs="Times New Roman"/>
+          <w:sz w:val="28"/>
+          <w:szCs w:val="28"/>
+        </w:rPr>
+        <w:t xml:space="preserve">Viết báo cáo theo mẫu luận văn gồm Lời cảm ơn, Mục tiêu hệ thống, yêu cầu người dùng, yêu cầu hệ thống và các sơ đồ UML: D0, D1, D2, ERD. </w:t>
+      </w:r>
+    </w:p>
+    <w:p>
+      <w:pPr>
+        <w:pStyle w:val="Heading2"/>
+        <w:numPr>
+          <w:ilvl w:val="0"/>
+          <w:numId w:val="4"/>
+        </w:numPr>
+        <w:rPr>
+          <w:rFonts w:ascii="Times New Roman" w:hAnsi="Times New Roman" w:cs="Times New Roman"/>
+        </w:rPr>
+      </w:pPr>
+      <w:r>
+        <w:rPr>
+          <w:rFonts w:ascii="Times New Roman" w:hAnsi="Times New Roman" w:cs="Times New Roman"/>
+        </w:rPr>
+        <w:t xml:space="preserve">Tuần </w:t>
+      </w:r>
+      <w:r>
+        <w:rPr>
+          <w:rFonts w:ascii="Times New Roman" w:hAnsi="Times New Roman" w:cs="Times New Roman"/>
+        </w:rPr>
+        <w:t>6</w:t>
+      </w:r>
+      <w:r>
+        <w:rPr>
+          <w:rFonts w:ascii="Times New Roman" w:hAnsi="Times New Roman" w:cs="Times New Roman"/>
+        </w:rPr>
+        <w:t xml:space="preserve"> </w:t>
+      </w:r>
+      <w:r>
+        <w:rPr>
+          <w:rFonts w:ascii="Times New Roman" w:hAnsi="Times New Roman" w:cs="Times New Roman"/>
+        </w:rPr>
+        <w:t>Trang login và logout</w:t>
+      </w:r>
+    </w:p>
+    <w:p>
+      <w:pPr>
+        <w:rPr>
+          <w:rFonts w:ascii="Times New Roman" w:hAnsi="Times New Roman" w:cs="Times New Roman"/>
+          <w:sz w:val="28"/>
+          <w:szCs w:val="28"/>
+        </w:rPr>
+      </w:pPr>
+      <w:r>
+        <w:rPr>
+          <w:rFonts w:ascii="Times New Roman" w:hAnsi="Times New Roman" w:cs="Times New Roman"/>
+          <w:sz w:val="28"/>
+          <w:szCs w:val="28"/>
+        </w:rPr>
+        <w:t>Biết cách dùng Spring Security và hoàn thiện trang login và chức năng logout trong admin.</w:t>
+      </w:r>
+    </w:p>
+    <w:p>
+      <w:pPr>
+        <w:pStyle w:val="Heading2"/>
         <w:rPr>
           <w:rFonts w:ascii="Times New Roman" w:hAnsi="Times New Roman" w:cs="Times New Roman"/>
         </w:rPr>
@@ -835,6 +946,23 @@
           <w:szCs w:val="28"/>
         </w:rPr>
         <w:t>: Cơ bản hoàn thành được Home, Shop và Admin</w:t>
+      </w:r>
+    </w:p>
+    <w:p>
+      <w:pPr>
+        <w:rPr>
+          <w:rFonts w:ascii="Times New Roman" w:hAnsi="Times New Roman" w:cs="Times New Roman"/>
+          <w:sz w:val="28"/>
+          <w:szCs w:val="28"/>
+        </w:rPr>
+      </w:pPr>
+      <w:r>
+        <w:rPr>
+          <w:rFonts w:ascii="Times New Roman" w:hAnsi="Times New Roman" w:cs="Times New Roman"/>
+          <w:sz w:val="28"/>
+          <w:szCs w:val="28"/>
+        </w:rPr>
+        <w:t>Tỷ lệ hoàn thành đến ngày 21/11/2025: Tiếp tục hoàn thiện template, hoàn thành thêm 2 chức năng đăng nhập và đăng xuất.</w:t>
       </w:r>
     </w:p>
     <w:p>
@@ -986,6 +1114,273 @@
     </w:lvl>
   </w:abstractNum>
   <w:abstractNum w:abstractNumId="1" w15:restartNumberingAfterBreak="0">
+    <w:nsid w:val="21626388"/>
+    <w:multiLevelType w:val="hybridMultilevel"/>
+    <w:tmpl w:val="C2A02612"/>
+    <w:lvl w:ilvl="0" w:tplc="FFFFFFFF">
+      <w:start w:val="1"/>
+      <w:numFmt w:val="decimal"/>
+      <w:lvlText w:val="%1."/>
+      <w:lvlJc w:val="left"/>
+      <w:pPr>
+        <w:ind w:left="720" w:hanging="360"/>
+      </w:pPr>
+      <w:rPr>
+        <w:rFonts w:hint="default"/>
+      </w:rPr>
+    </w:lvl>
+    <w:lvl w:ilvl="1" w:tplc="FFFFFFFF" w:tentative="1">
+      <w:start w:val="1"/>
+      <w:numFmt w:val="lowerLetter"/>
+      <w:lvlText w:val="%2."/>
+      <w:lvlJc w:val="left"/>
+      <w:pPr>
+        <w:ind w:left="1440" w:hanging="360"/>
+      </w:pPr>
+    </w:lvl>
+    <w:lvl w:ilvl="2" w:tplc="FFFFFFFF" w:tentative="1">
+      <w:start w:val="1"/>
+      <w:numFmt w:val="lowerRoman"/>
+      <w:lvlText w:val="%3."/>
+      <w:lvlJc w:val="right"/>
+      <w:pPr>
+        <w:ind w:left="2160" w:hanging="180"/>
+      </w:pPr>
+    </w:lvl>
+    <w:lvl w:ilvl="3" w:tplc="FFFFFFFF" w:tentative="1">
+      <w:start w:val="1"/>
+      <w:numFmt w:val="decimal"/>
+      <w:lvlText w:val="%4."/>
+      <w:lvlJc w:val="left"/>
+      <w:pPr>
+        <w:ind w:left="2880" w:hanging="360"/>
+      </w:pPr>
+    </w:lvl>
+    <w:lvl w:ilvl="4" w:tplc="FFFFFFFF" w:tentative="1">
+      <w:start w:val="1"/>
+      <w:numFmt w:val="lowerLetter"/>
+      <w:lvlText w:val="%5."/>
+      <w:lvlJc w:val="left"/>
+      <w:pPr>
+        <w:ind w:left="3600" w:hanging="360"/>
+      </w:pPr>
+    </w:lvl>
+    <w:lvl w:ilvl="5" w:tplc="FFFFFFFF" w:tentative="1">
+      <w:start w:val="1"/>
+      <w:numFmt w:val="lowerRoman"/>
+      <w:lvlText w:val="%6."/>
+      <w:lvlJc w:val="right"/>
+      <w:pPr>
+        <w:ind w:left="4320" w:hanging="180"/>
+      </w:pPr>
+    </w:lvl>
+    <w:lvl w:ilvl="6" w:tplc="FFFFFFFF" w:tentative="1">
+      <w:start w:val="1"/>
+      <w:numFmt w:val="decimal"/>
+      <w:lvlText w:val="%7."/>
+      <w:lvlJc w:val="left"/>
+      <w:pPr>
+        <w:ind w:left="5040" w:hanging="360"/>
+      </w:pPr>
+    </w:lvl>
+    <w:lvl w:ilvl="7" w:tplc="FFFFFFFF" w:tentative="1">
+      <w:start w:val="1"/>
+      <w:numFmt w:val="lowerLetter"/>
+      <w:lvlText w:val="%8."/>
+      <w:lvlJc w:val="left"/>
+      <w:pPr>
+        <w:ind w:left="5760" w:hanging="360"/>
+      </w:pPr>
+    </w:lvl>
+    <w:lvl w:ilvl="8" w:tplc="FFFFFFFF" w:tentative="1">
+      <w:start w:val="1"/>
+      <w:numFmt w:val="lowerRoman"/>
+      <w:lvlText w:val="%9."/>
+      <w:lvlJc w:val="right"/>
+      <w:pPr>
+        <w:ind w:left="6480" w:hanging="180"/>
+      </w:pPr>
+    </w:lvl>
+  </w:abstractNum>
+  <w:abstractNum w:abstractNumId="2" w15:restartNumberingAfterBreak="0">
+    <w:nsid w:val="353903B3"/>
+    <w:multiLevelType w:val="hybridMultilevel"/>
+    <w:tmpl w:val="C2A02612"/>
+    <w:lvl w:ilvl="0" w:tplc="FFFFFFFF">
+      <w:start w:val="1"/>
+      <w:numFmt w:val="decimal"/>
+      <w:lvlText w:val="%1."/>
+      <w:lvlJc w:val="left"/>
+      <w:pPr>
+        <w:ind w:left="720" w:hanging="360"/>
+      </w:pPr>
+      <w:rPr>
+        <w:rFonts w:hint="default"/>
+      </w:rPr>
+    </w:lvl>
+    <w:lvl w:ilvl="1" w:tplc="FFFFFFFF" w:tentative="1">
+      <w:start w:val="1"/>
+      <w:numFmt w:val="lowerLetter"/>
+      <w:lvlText w:val="%2."/>
+      <w:lvlJc w:val="left"/>
+      <w:pPr>
+        <w:ind w:left="1440" w:hanging="360"/>
+      </w:pPr>
+    </w:lvl>
+    <w:lvl w:ilvl="2" w:tplc="FFFFFFFF" w:tentative="1">
+      <w:start w:val="1"/>
+      <w:numFmt w:val="lowerRoman"/>
+      <w:lvlText w:val="%3."/>
+      <w:lvlJc w:val="right"/>
+      <w:pPr>
+        <w:ind w:left="2160" w:hanging="180"/>
+      </w:pPr>
+    </w:lvl>
+    <w:lvl w:ilvl="3" w:tplc="FFFFFFFF" w:tentative="1">
+      <w:start w:val="1"/>
+      <w:numFmt w:val="decimal"/>
+      <w:lvlText w:val="%4."/>
+      <w:lvlJc w:val="left"/>
+      <w:pPr>
+        <w:ind w:left="2880" w:hanging="360"/>
+      </w:pPr>
+    </w:lvl>
+    <w:lvl w:ilvl="4" w:tplc="FFFFFFFF" w:tentative="1">
+      <w:start w:val="1"/>
+      <w:numFmt w:val="lowerLetter"/>
+      <w:lvlText w:val="%5."/>
+      <w:lvlJc w:val="left"/>
+      <w:pPr>
+        <w:ind w:left="3600" w:hanging="360"/>
+      </w:pPr>
+    </w:lvl>
+    <w:lvl w:ilvl="5" w:tplc="FFFFFFFF" w:tentative="1">
+      <w:start w:val="1"/>
+      <w:numFmt w:val="lowerRoman"/>
+      <w:lvlText w:val="%6."/>
+      <w:lvlJc w:val="right"/>
+      <w:pPr>
+        <w:ind w:left="4320" w:hanging="180"/>
+      </w:pPr>
+    </w:lvl>
+    <w:lvl w:ilvl="6" w:tplc="FFFFFFFF" w:tentative="1">
+      <w:start w:val="1"/>
+      <w:numFmt w:val="decimal"/>
+      <w:lvlText w:val="%7."/>
+      <w:lvlJc w:val="left"/>
+      <w:pPr>
+        <w:ind w:left="5040" w:hanging="360"/>
+      </w:pPr>
+    </w:lvl>
+    <w:lvl w:ilvl="7" w:tplc="FFFFFFFF" w:tentative="1">
+      <w:start w:val="1"/>
+      <w:numFmt w:val="lowerLetter"/>
+      <w:lvlText w:val="%8."/>
+      <w:lvlJc w:val="left"/>
+      <w:pPr>
+        <w:ind w:left="5760" w:hanging="360"/>
+      </w:pPr>
+    </w:lvl>
+    <w:lvl w:ilvl="8" w:tplc="FFFFFFFF" w:tentative="1">
+      <w:start w:val="1"/>
+      <w:numFmt w:val="lowerRoman"/>
+      <w:lvlText w:val="%9."/>
+      <w:lvlJc w:val="right"/>
+      <w:pPr>
+        <w:ind w:left="6480" w:hanging="180"/>
+      </w:pPr>
+    </w:lvl>
+  </w:abstractNum>
+  <w:abstractNum w:abstractNumId="3" w15:restartNumberingAfterBreak="0">
+    <w:nsid w:val="6B377518"/>
+    <w:multiLevelType w:val="hybridMultilevel"/>
+    <w:tmpl w:val="6262DE3C"/>
+    <w:lvl w:ilvl="0" w:tplc="F1A283F8">
+      <w:start w:val="5"/>
+      <w:numFmt w:val="decimal"/>
+      <w:lvlText w:val="%1"/>
+      <w:lvlJc w:val="left"/>
+      <w:pPr>
+        <w:ind w:left="720" w:hanging="360"/>
+      </w:pPr>
+      <w:rPr>
+        <w:rFonts w:hint="default"/>
+      </w:rPr>
+    </w:lvl>
+    <w:lvl w:ilvl="1" w:tplc="04090019" w:tentative="1">
+      <w:start w:val="1"/>
+      <w:numFmt w:val="lowerLetter"/>
+      <w:lvlText w:val="%2."/>
+      <w:lvlJc w:val="left"/>
+      <w:pPr>
+        <w:ind w:left="1440" w:hanging="360"/>
+      </w:pPr>
+    </w:lvl>
+    <w:lvl w:ilvl="2" w:tplc="0409001B" w:tentative="1">
+      <w:start w:val="1"/>
+      <w:numFmt w:val="lowerRoman"/>
+      <w:lvlText w:val="%3."/>
+      <w:lvlJc w:val="right"/>
+      <w:pPr>
+        <w:ind w:left="2160" w:hanging="180"/>
+      </w:pPr>
+    </w:lvl>
+    <w:lvl w:ilvl="3" w:tplc="0409000F" w:tentative="1">
+      <w:start w:val="1"/>
+      <w:numFmt w:val="decimal"/>
+      <w:lvlText w:val="%4."/>
+      <w:lvlJc w:val="left"/>
+      <w:pPr>
+        <w:ind w:left="2880" w:hanging="360"/>
+      </w:pPr>
+    </w:lvl>
+    <w:lvl w:ilvl="4" w:tplc="04090019" w:tentative="1">
+      <w:start w:val="1"/>
+      <w:numFmt w:val="lowerLetter"/>
+      <w:lvlText w:val="%5."/>
+      <w:lvlJc w:val="left"/>
+      <w:pPr>
+        <w:ind w:left="3600" w:hanging="360"/>
+      </w:pPr>
+    </w:lvl>
+    <w:lvl w:ilvl="5" w:tplc="0409001B" w:tentative="1">
+      <w:start w:val="1"/>
+      <w:numFmt w:val="lowerRoman"/>
+      <w:lvlText w:val="%6."/>
+      <w:lvlJc w:val="right"/>
+      <w:pPr>
+        <w:ind w:left="4320" w:hanging="180"/>
+      </w:pPr>
+    </w:lvl>
+    <w:lvl w:ilvl="6" w:tplc="0409000F" w:tentative="1">
+      <w:start w:val="1"/>
+      <w:numFmt w:val="decimal"/>
+      <w:lvlText w:val="%7."/>
+      <w:lvlJc w:val="left"/>
+      <w:pPr>
+        <w:ind w:left="5040" w:hanging="360"/>
+      </w:pPr>
+    </w:lvl>
+    <w:lvl w:ilvl="7" w:tplc="04090019" w:tentative="1">
+      <w:start w:val="1"/>
+      <w:numFmt w:val="lowerLetter"/>
+      <w:lvlText w:val="%8."/>
+      <w:lvlJc w:val="left"/>
+      <w:pPr>
+        <w:ind w:left="5760" w:hanging="360"/>
+      </w:pPr>
+    </w:lvl>
+    <w:lvl w:ilvl="8" w:tplc="0409001B" w:tentative="1">
+      <w:start w:val="1"/>
+      <w:numFmt w:val="lowerRoman"/>
+      <w:lvlText w:val="%9."/>
+      <w:lvlJc w:val="right"/>
+      <w:pPr>
+        <w:ind w:left="6480" w:hanging="180"/>
+      </w:pPr>
+    </w:lvl>
+  </w:abstractNum>
+  <w:abstractNum w:abstractNumId="4" w15:restartNumberingAfterBreak="0">
     <w:nsid w:val="6D4A0FAE"/>
     <w:multiLevelType w:val="multilevel"/>
     <w:tmpl w:val="67C0CF16"/>
@@ -1134,7 +1529,7 @@
       </w:rPr>
     </w:lvl>
   </w:abstractNum>
-  <w:abstractNum w:abstractNumId="2" w15:restartNumberingAfterBreak="0">
+  <w:abstractNum w:abstractNumId="5" w15:restartNumberingAfterBreak="0">
     <w:nsid w:val="75080D56"/>
     <w:multiLevelType w:val="hybridMultilevel"/>
     <w:tmpl w:val="D560643E"/>
@@ -1223,7 +1618,7 @@
       </w:pPr>
     </w:lvl>
   </w:abstractNum>
-  <w:abstractNum w:abstractNumId="3" w15:restartNumberingAfterBreak="0">
+  <w:abstractNum w:abstractNumId="6" w15:restartNumberingAfterBreak="0">
     <w:nsid w:val="7B5E2915"/>
     <w:multiLevelType w:val="hybridMultilevel"/>
     <w:tmpl w:val="C2A02612"/>
@@ -1313,16 +1708,25 @@
     </w:lvl>
   </w:abstractNum>
   <w:num w:numId="1" w16cid:durableId="272791783">
-    <w:abstractNumId w:val="1"/>
+    <w:abstractNumId w:val="4"/>
   </w:num>
   <w:num w:numId="2" w16cid:durableId="1650597095">
-    <w:abstractNumId w:val="2"/>
+    <w:abstractNumId w:val="5"/>
   </w:num>
   <w:num w:numId="3" w16cid:durableId="1153180945">
     <w:abstractNumId w:val="0"/>
   </w:num>
   <w:num w:numId="4" w16cid:durableId="160043848">
+    <w:abstractNumId w:val="6"/>
+  </w:num>
+  <w:num w:numId="5" w16cid:durableId="114106039">
+    <w:abstractNumId w:val="2"/>
+  </w:num>
+  <w:num w:numId="6" w16cid:durableId="1904943572">
     <w:abstractNumId w:val="3"/>
+  </w:num>
+  <w:num w:numId="7" w16cid:durableId="784159824">
+    <w:abstractNumId w:val="1"/>
   </w:num>
 </w:numbering>
 </file>

</xml_diff>

<commit_message>
Kết nối cơ sơ dữ liệu lên 2 trang category và product
</commit_message>
<xml_diff>
--- a/BaocaoTuan.docx
+++ b/BaocaoTuan.docx
@@ -854,7 +854,48 @@
         <w:rPr>
           <w:rFonts w:ascii="Times New Roman" w:hAnsi="Times New Roman" w:cs="Times New Roman"/>
         </w:rPr>
-        <w:t>6</w:t>
+        <w:t>6 Trang login và logout</w:t>
+      </w:r>
+    </w:p>
+    <w:p>
+      <w:pPr>
+        <w:rPr>
+          <w:rFonts w:ascii="Times New Roman" w:hAnsi="Times New Roman" w:cs="Times New Roman"/>
+          <w:sz w:val="28"/>
+          <w:szCs w:val="28"/>
+        </w:rPr>
+      </w:pPr>
+      <w:r>
+        <w:rPr>
+          <w:rFonts w:ascii="Times New Roman" w:hAnsi="Times New Roman" w:cs="Times New Roman"/>
+          <w:sz w:val="28"/>
+          <w:szCs w:val="28"/>
+        </w:rPr>
+        <w:t>Biết cách dùng Spring Security và hoàn thiện trang login và chức năng logout trong admin.</w:t>
+      </w:r>
+    </w:p>
+    <w:p>
+      <w:pPr>
+        <w:pStyle w:val="Heading2"/>
+        <w:numPr>
+          <w:ilvl w:val="0"/>
+          <w:numId w:val="4"/>
+        </w:numPr>
+        <w:rPr>
+          <w:rFonts w:ascii="Times New Roman" w:hAnsi="Times New Roman" w:cs="Times New Roman"/>
+        </w:rPr>
+      </w:pPr>
+      <w:r>
+        <w:rPr>
+          <w:rFonts w:ascii="Times New Roman" w:hAnsi="Times New Roman" w:cs="Times New Roman"/>
+        </w:rPr>
+        <w:t xml:space="preserve">Tuần </w:t>
+      </w:r>
+      <w:r>
+        <w:rPr>
+          <w:rFonts w:ascii="Times New Roman" w:hAnsi="Times New Roman" w:cs="Times New Roman"/>
+        </w:rPr>
+        <w:t>7</w:t>
       </w:r>
       <w:r>
         <w:rPr>
@@ -866,25 +907,67 @@
         <w:rPr>
           <w:rFonts w:ascii="Times New Roman" w:hAnsi="Times New Roman" w:cs="Times New Roman"/>
         </w:rPr>
-        <w:t>Trang login và logout</w:t>
-      </w:r>
-    </w:p>
-    <w:p>
-      <w:pPr>
-        <w:rPr>
-          <w:rFonts w:ascii="Times New Roman" w:hAnsi="Times New Roman" w:cs="Times New Roman"/>
-          <w:sz w:val="28"/>
-          <w:szCs w:val="28"/>
-        </w:rPr>
-      </w:pPr>
-      <w:r>
-        <w:rPr>
-          <w:rFonts w:ascii="Times New Roman" w:hAnsi="Times New Roman" w:cs="Times New Roman"/>
-          <w:sz w:val="28"/>
-          <w:szCs w:val="28"/>
-        </w:rPr>
-        <w:t>Biết cách dùng Spring Security và hoàn thiện trang login và chức năng logout trong admin.</w:t>
-      </w:r>
+        <w:t>Kết nối cơ sở dữ liệu</w:t>
+      </w:r>
+    </w:p>
+    <w:p>
+      <w:pPr>
+        <w:rPr>
+          <w:rFonts w:ascii="Times New Roman" w:hAnsi="Times New Roman" w:cs="Times New Roman"/>
+          <w:sz w:val="28"/>
+          <w:szCs w:val="28"/>
+        </w:rPr>
+      </w:pPr>
+      <w:r>
+        <w:rPr>
+          <w:rFonts w:ascii="Times New Roman" w:hAnsi="Times New Roman" w:cs="Times New Roman"/>
+          <w:sz w:val="28"/>
+          <w:szCs w:val="28"/>
+        </w:rPr>
+        <w:t>Tạo cở sở dữ liệu để kết nối với project</w:t>
+      </w:r>
+      <w:r>
+        <w:rPr>
+          <w:rFonts w:ascii="Times New Roman" w:hAnsi="Times New Roman" w:cs="Times New Roman"/>
+          <w:sz w:val="28"/>
+          <w:szCs w:val="28"/>
+        </w:rPr>
+        <w:t>.</w:t>
+      </w:r>
+      <w:r>
+        <w:rPr>
+          <w:rFonts w:ascii="Times New Roman" w:hAnsi="Times New Roman" w:cs="Times New Roman"/>
+          <w:sz w:val="28"/>
+          <w:szCs w:val="28"/>
+        </w:rPr>
+        <w:t xml:space="preserve"> Dùng JPA để kết nối MYSQL.</w:t>
+      </w:r>
+    </w:p>
+    <w:p>
+      <w:pPr>
+        <w:rPr>
+          <w:rFonts w:ascii="Times New Roman" w:hAnsi="Times New Roman" w:cs="Times New Roman"/>
+          <w:sz w:val="28"/>
+          <w:szCs w:val="28"/>
+        </w:rPr>
+      </w:pPr>
+      <w:r>
+        <w:rPr>
+          <w:rFonts w:ascii="Times New Roman" w:hAnsi="Times New Roman" w:cs="Times New Roman"/>
+          <w:sz w:val="28"/>
+          <w:szCs w:val="28"/>
+        </w:rPr>
+        <w:t>Thiết kế cở sở dữ liệu để load lên category và product dưới sự quản lý của admin.</w:t>
+      </w:r>
+    </w:p>
+    <w:p>
+      <w:pPr>
+        <w:rPr>
+          <w:rFonts w:ascii="Times New Roman" w:hAnsi="Times New Roman" w:cs="Times New Roman"/>
+          <w:sz w:val="28"/>
+          <w:szCs w:val="28"/>
+        </w:rPr>
+      </w:pPr>
     </w:p>
     <w:p>
       <w:pPr>
@@ -963,6 +1046,24 @@
           <w:szCs w:val="28"/>
         </w:rPr>
         <w:t>Tỷ lệ hoàn thành đến ngày 21/11/2025: Tiếp tục hoàn thiện template, hoàn thành thêm 2 chức năng đăng nhập và đăng xuất.</w:t>
+      </w:r>
+    </w:p>
+    <w:p>
+      <w:pPr>
+        <w:rPr>
+          <w:rFonts w:ascii="Times New Roman" w:hAnsi="Times New Roman" w:cs="Times New Roman"/>
+          <w:sz w:val="28"/>
+          <w:szCs w:val="28"/>
+        </w:rPr>
+      </w:pPr>
+      <w:r>
+        <w:rPr>
+          <w:rFonts w:ascii="Times New Roman" w:hAnsi="Times New Roman" w:cs="Times New Roman"/>
+          <w:sz w:val="28"/>
+          <w:szCs w:val="28"/>
+        </w:rPr>
+        <w:lastRenderedPageBreak/>
+        <w:t>Tỷ lệ hoàn thành đến ngày 27/11/2025: Hoàn thành kết nối cơ sở dữ liệu lên project, bước đầu thành công với 2 trang category và product.</w:t>
       </w:r>
     </w:p>
     <w:p>
@@ -1025,6 +1126,95 @@
 <file path=word/numbering.xml><?xml version="1.0" encoding="utf-8"?>
 <w:numbering xmlns:wpc="http://schemas.microsoft.com/office/word/2010/wordprocessingCanvas" xmlns:cx="http://schemas.microsoft.com/office/drawing/2014/chartex" xmlns:cx1="http://schemas.microsoft.com/office/drawing/2015/9/8/chartex" xmlns:cx2="http://schemas.microsoft.com/office/drawing/2015/10/21/chartex" xmlns:cx3="http://schemas.microsoft.com/office/drawing/2016/5/9/chartex" xmlns:cx4="http://schemas.microsoft.com/office/drawing/2016/5/10/chartex" xmlns:cx5="http://schemas.microsoft.com/office/drawing/2016/5/11/chartex" xmlns:cx6="http://schemas.microsoft.com/office/drawing/2016/5/12/chartex" xmlns:cx7="http://schemas.microsoft.com/office/drawing/2016/5/13/chartex" xmlns:cx8="http://schemas.microsoft.com/office/drawing/2016/5/14/chartex" xmlns:mc="http://schemas.openxmlformats.org/markup-compatibility/2006" xmlns:aink="http://schemas.microsoft.com/office/drawing/2016/ink" xmlns:am3d="http://schemas.microsoft.com/office/drawing/2017/model3d" xmlns:o="urn:schemas-microsoft-com:office:office" xmlns:oel="http://schemas.microsoft.com/office/2019/extlst" xmlns:r="http://schemas.openxmlformats.org/officeDocument/2006/relationships" xmlns:m="http://schemas.openxmlformats.org/officeDocument/2006/math" xmlns:v="urn:schemas-microsoft-com:vml" xmlns:wp14="http://schemas.microsoft.com/office/word/2010/wordprocessingDrawing" xmlns:wp="http://schemas.openxmlformats.org/drawingml/2006/wordprocessingDrawing" xmlns:w10="urn:schemas-microsoft-com:office:word" xmlns:w="http://schemas.openxmlformats.org/wordprocessingml/2006/main" xmlns:w14="http://schemas.microsoft.com/office/word/2010/wordml" xmlns:w15="http://schemas.microsoft.com/office/word/2012/wordml" xmlns:w16cex="http://schemas.microsoft.com/office/word/2018/wordml/cex" xmlns:w16cid="http://schemas.microsoft.com/office/word/2016/wordml/cid" xmlns:w16="http://schemas.microsoft.com/office/word/2018/wordml" xmlns:w16du="http://schemas.microsoft.com/office/word/2023/wordml/word16du" xmlns:w16sdtdh="http://schemas.microsoft.com/office/word/2020/wordml/sdtdatahash" xmlns:w16sdtfl="http://schemas.microsoft.com/office/word/2024/wordml/sdtformatlock" xmlns:w16se="http://schemas.microsoft.com/office/word/2015/wordml/symex" xmlns:wpg="http://schemas.microsoft.com/office/word/2010/wordprocessingGroup" xmlns:wpi="http://schemas.microsoft.com/office/word/2010/wordprocessingInk" xmlns:wne="http://schemas.microsoft.com/office/word/2006/wordml" xmlns:wps="http://schemas.microsoft.com/office/word/2010/wordprocessingShape" mc:Ignorable="w14 w15 w16se w16cid w16 w16cex w16sdtdh w16sdtfl w16du wp14">
   <w:abstractNum w:abstractNumId="0" w15:restartNumberingAfterBreak="0">
+    <w:nsid w:val="0EEC28D4"/>
+    <w:multiLevelType w:val="hybridMultilevel"/>
+    <w:tmpl w:val="C2A02612"/>
+    <w:lvl w:ilvl="0" w:tplc="FFFFFFFF">
+      <w:start w:val="1"/>
+      <w:numFmt w:val="decimal"/>
+      <w:lvlText w:val="%1."/>
+      <w:lvlJc w:val="left"/>
+      <w:pPr>
+        <w:ind w:left="720" w:hanging="360"/>
+      </w:pPr>
+      <w:rPr>
+        <w:rFonts w:hint="default"/>
+      </w:rPr>
+    </w:lvl>
+    <w:lvl w:ilvl="1" w:tplc="FFFFFFFF" w:tentative="1">
+      <w:start w:val="1"/>
+      <w:numFmt w:val="lowerLetter"/>
+      <w:lvlText w:val="%2."/>
+      <w:lvlJc w:val="left"/>
+      <w:pPr>
+        <w:ind w:left="1440" w:hanging="360"/>
+      </w:pPr>
+    </w:lvl>
+    <w:lvl w:ilvl="2" w:tplc="FFFFFFFF" w:tentative="1">
+      <w:start w:val="1"/>
+      <w:numFmt w:val="lowerRoman"/>
+      <w:lvlText w:val="%3."/>
+      <w:lvlJc w:val="right"/>
+      <w:pPr>
+        <w:ind w:left="2160" w:hanging="180"/>
+      </w:pPr>
+    </w:lvl>
+    <w:lvl w:ilvl="3" w:tplc="FFFFFFFF" w:tentative="1">
+      <w:start w:val="1"/>
+      <w:numFmt w:val="decimal"/>
+      <w:lvlText w:val="%4."/>
+      <w:lvlJc w:val="left"/>
+      <w:pPr>
+        <w:ind w:left="2880" w:hanging="360"/>
+      </w:pPr>
+    </w:lvl>
+    <w:lvl w:ilvl="4" w:tplc="FFFFFFFF" w:tentative="1">
+      <w:start w:val="1"/>
+      <w:numFmt w:val="lowerLetter"/>
+      <w:lvlText w:val="%5."/>
+      <w:lvlJc w:val="left"/>
+      <w:pPr>
+        <w:ind w:left="3600" w:hanging="360"/>
+      </w:pPr>
+    </w:lvl>
+    <w:lvl w:ilvl="5" w:tplc="FFFFFFFF" w:tentative="1">
+      <w:start w:val="1"/>
+      <w:numFmt w:val="lowerRoman"/>
+      <w:lvlText w:val="%6."/>
+      <w:lvlJc w:val="right"/>
+      <w:pPr>
+        <w:ind w:left="4320" w:hanging="180"/>
+      </w:pPr>
+    </w:lvl>
+    <w:lvl w:ilvl="6" w:tplc="FFFFFFFF" w:tentative="1">
+      <w:start w:val="1"/>
+      <w:numFmt w:val="decimal"/>
+      <w:lvlText w:val="%7."/>
+      <w:lvlJc w:val="left"/>
+      <w:pPr>
+        <w:ind w:left="5040" w:hanging="360"/>
+      </w:pPr>
+    </w:lvl>
+    <w:lvl w:ilvl="7" w:tplc="FFFFFFFF" w:tentative="1">
+      <w:start w:val="1"/>
+      <w:numFmt w:val="lowerLetter"/>
+      <w:lvlText w:val="%8."/>
+      <w:lvlJc w:val="left"/>
+      <w:pPr>
+        <w:ind w:left="5760" w:hanging="360"/>
+      </w:pPr>
+    </w:lvl>
+    <w:lvl w:ilvl="8" w:tplc="FFFFFFFF" w:tentative="1">
+      <w:start w:val="1"/>
+      <w:numFmt w:val="lowerRoman"/>
+      <w:lvlText w:val="%9."/>
+      <w:lvlJc w:val="right"/>
+      <w:pPr>
+        <w:ind w:left="6480" w:hanging="180"/>
+      </w:pPr>
+    </w:lvl>
+  </w:abstractNum>
+  <w:abstractNum w:abstractNumId="1" w15:restartNumberingAfterBreak="0">
     <w:nsid w:val="11B458CD"/>
     <w:multiLevelType w:val="hybridMultilevel"/>
     <w:tmpl w:val="89B2DD80"/>
@@ -1113,7 +1303,7 @@
       </w:pPr>
     </w:lvl>
   </w:abstractNum>
-  <w:abstractNum w:abstractNumId="1" w15:restartNumberingAfterBreak="0">
+  <w:abstractNum w:abstractNumId="2" w15:restartNumberingAfterBreak="0">
     <w:nsid w:val="21626388"/>
     <w:multiLevelType w:val="hybridMultilevel"/>
     <w:tmpl w:val="C2A02612"/>
@@ -1202,7 +1392,7 @@
       </w:pPr>
     </w:lvl>
   </w:abstractNum>
-  <w:abstractNum w:abstractNumId="2" w15:restartNumberingAfterBreak="0">
+  <w:abstractNum w:abstractNumId="3" w15:restartNumberingAfterBreak="0">
     <w:nsid w:val="353903B3"/>
     <w:multiLevelType w:val="hybridMultilevel"/>
     <w:tmpl w:val="C2A02612"/>
@@ -1291,7 +1481,7 @@
       </w:pPr>
     </w:lvl>
   </w:abstractNum>
-  <w:abstractNum w:abstractNumId="3" w15:restartNumberingAfterBreak="0">
+  <w:abstractNum w:abstractNumId="4" w15:restartNumberingAfterBreak="0">
     <w:nsid w:val="6B377518"/>
     <w:multiLevelType w:val="hybridMultilevel"/>
     <w:tmpl w:val="6262DE3C"/>
@@ -1380,7 +1570,7 @@
       </w:pPr>
     </w:lvl>
   </w:abstractNum>
-  <w:abstractNum w:abstractNumId="4" w15:restartNumberingAfterBreak="0">
+  <w:abstractNum w:abstractNumId="5" w15:restartNumberingAfterBreak="0">
     <w:nsid w:val="6D4A0FAE"/>
     <w:multiLevelType w:val="multilevel"/>
     <w:tmpl w:val="67C0CF16"/>
@@ -1529,7 +1719,7 @@
       </w:rPr>
     </w:lvl>
   </w:abstractNum>
-  <w:abstractNum w:abstractNumId="5" w15:restartNumberingAfterBreak="0">
+  <w:abstractNum w:abstractNumId="6" w15:restartNumberingAfterBreak="0">
     <w:nsid w:val="75080D56"/>
     <w:multiLevelType w:val="hybridMultilevel"/>
     <w:tmpl w:val="D560643E"/>
@@ -1618,7 +1808,7 @@
       </w:pPr>
     </w:lvl>
   </w:abstractNum>
-  <w:abstractNum w:abstractNumId="6" w15:restartNumberingAfterBreak="0">
+  <w:abstractNum w:abstractNumId="7" w15:restartNumberingAfterBreak="0">
     <w:nsid w:val="7B5E2915"/>
     <w:multiLevelType w:val="hybridMultilevel"/>
     <w:tmpl w:val="C2A02612"/>
@@ -1708,25 +1898,28 @@
     </w:lvl>
   </w:abstractNum>
   <w:num w:numId="1" w16cid:durableId="272791783">
+    <w:abstractNumId w:val="5"/>
+  </w:num>
+  <w:num w:numId="2" w16cid:durableId="1650597095">
+    <w:abstractNumId w:val="6"/>
+  </w:num>
+  <w:num w:numId="3" w16cid:durableId="1153180945">
+    <w:abstractNumId w:val="1"/>
+  </w:num>
+  <w:num w:numId="4" w16cid:durableId="160043848">
+    <w:abstractNumId w:val="7"/>
+  </w:num>
+  <w:num w:numId="5" w16cid:durableId="114106039">
+    <w:abstractNumId w:val="3"/>
+  </w:num>
+  <w:num w:numId="6" w16cid:durableId="1904943572">
     <w:abstractNumId w:val="4"/>
   </w:num>
-  <w:num w:numId="2" w16cid:durableId="1650597095">
-    <w:abstractNumId w:val="5"/>
-  </w:num>
-  <w:num w:numId="3" w16cid:durableId="1153180945">
-    <w:abstractNumId w:val="0"/>
-  </w:num>
-  <w:num w:numId="4" w16cid:durableId="160043848">
-    <w:abstractNumId w:val="6"/>
-  </w:num>
-  <w:num w:numId="5" w16cid:durableId="114106039">
+  <w:num w:numId="7" w16cid:durableId="784159824">
     <w:abstractNumId w:val="2"/>
   </w:num>
-  <w:num w:numId="6" w16cid:durableId="1904943572">
-    <w:abstractNumId w:val="3"/>
-  </w:num>
-  <w:num w:numId="7" w16cid:durableId="784159824">
-    <w:abstractNumId w:val="1"/>
+  <w:num w:numId="8" w16cid:durableId="255140220">
+    <w:abstractNumId w:val="0"/>
   </w:num>
 </w:numbering>
 </file>

</xml_diff>

<commit_message>
tiếp tục update file BaocaoTuan.docx
</commit_message>
<xml_diff>
--- a/BaocaoTuan.docx
+++ b/BaocaoTuan.docx
@@ -156,8 +156,8 @@
         <w:tblLook w:val="04A0" w:firstRow="1" w:lastRow="0" w:firstColumn="1" w:lastColumn="0" w:noHBand="0" w:noVBand="1"/>
       </w:tblPr>
       <w:tblGrid>
-        <w:gridCol w:w="1481"/>
-        <w:gridCol w:w="7869"/>
+        <w:gridCol w:w="1479"/>
+        <w:gridCol w:w="7871"/>
       </w:tblGrid>
       <w:tr>
         <w:trPr>
@@ -317,6 +317,14 @@
               </w:rPr>
               <w:t>Xây dựng website bán sách sử dụng Spring Boot, hỗ trợ quản lý sách, giỏ hàng, thanh toán (giai đoạn 1)</w:t>
             </w:r>
+            <w:r>
+              <w:rPr>
+                <w:rFonts w:ascii="Times New Roman" w:hAnsi="Times New Roman" w:cs="Times New Roman"/>
+                <w:sz w:val="28"/>
+                <w:szCs w:val="28"/>
+              </w:rPr>
+              <w:t>.</w:t>
+            </w:r>
           </w:p>
         </w:tc>
       </w:tr>
@@ -366,6 +374,14 @@
                 <w:szCs w:val="28"/>
               </w:rPr>
               <w:t>Java, Spring Boot, MySQL, Thymeleaf, jQuery</w:t>
+            </w:r>
+            <w:r>
+              <w:rPr>
+                <w:rFonts w:ascii="Times New Roman" w:hAnsi="Times New Roman" w:cs="Times New Roman"/>
+                <w:sz w:val="28"/>
+                <w:szCs w:val="28"/>
+              </w:rPr>
+              <w:t>.</w:t>
             </w:r>
           </w:p>
         </w:tc>
@@ -464,6 +480,16 @@
               </w:rPr>
               <w:t>Đang phát triển (In Progress)</w:t>
             </w:r>
+            <w:r>
+              <w:rPr>
+                <w:rFonts w:ascii="Times New Roman" w:hAnsi="Times New Roman" w:cs="Times New Roman"/>
+                <w:b/>
+                <w:bCs/>
+                <w:sz w:val="28"/>
+                <w:szCs w:val="28"/>
+              </w:rPr>
+              <w:t>.</w:t>
+            </w:r>
           </w:p>
         </w:tc>
       </w:tr>
@@ -655,6 +681,14 @@
         </w:rPr>
         <w:t xml:space="preserve"> thymeleaf</w:t>
       </w:r>
+      <w:r>
+        <w:rPr>
+          <w:rFonts w:ascii="Times New Roman" w:hAnsi="Times New Roman" w:cs="Times New Roman"/>
+          <w:sz w:val="28"/>
+          <w:szCs w:val="28"/>
+        </w:rPr>
+        <w:t>.</w:t>
+      </w:r>
     </w:p>
     <w:p>
       <w:pPr>
@@ -723,6 +757,14 @@
         </w:rPr>
         <w:t xml:space="preserve"> và thymeleaf</w:t>
       </w:r>
+      <w:r>
+        <w:rPr>
+          <w:rFonts w:ascii="Times New Roman" w:hAnsi="Times New Roman" w:cs="Times New Roman"/>
+          <w:sz w:val="28"/>
+          <w:szCs w:val="28"/>
+        </w:rPr>
+        <w:t>.</w:t>
+      </w:r>
     </w:p>
     <w:p>
       <w:pPr>
@@ -739,6 +781,14 @@
           <w:szCs w:val="28"/>
         </w:rPr>
         <w:t>Khởi tạo controller cho các chức năng cơ bản</w:t>
+      </w:r>
+      <w:r>
+        <w:rPr>
+          <w:rFonts w:ascii="Times New Roman" w:hAnsi="Times New Roman" w:cs="Times New Roman"/>
+          <w:sz w:val="28"/>
+          <w:szCs w:val="28"/>
+        </w:rPr>
+        <w:t>.</w:t>
       </w:r>
     </w:p>
     <w:p>
@@ -895,19 +945,7 @@
         <w:rPr>
           <w:rFonts w:ascii="Times New Roman" w:hAnsi="Times New Roman" w:cs="Times New Roman"/>
         </w:rPr>
-        <w:t>7</w:t>
-      </w:r>
-      <w:r>
-        <w:rPr>
-          <w:rFonts w:ascii="Times New Roman" w:hAnsi="Times New Roman" w:cs="Times New Roman"/>
-        </w:rPr>
-        <w:t xml:space="preserve"> </w:t>
-      </w:r>
-      <w:r>
-        <w:rPr>
-          <w:rFonts w:ascii="Times New Roman" w:hAnsi="Times New Roman" w:cs="Times New Roman"/>
-        </w:rPr>
-        <w:t>Kết nối cơ sở dữ liệu</w:t>
+        <w:t>7 Kết nối cơ sở dữ liệu</w:t>
       </w:r>
     </w:p>
     <w:p>

</xml_diff>

<commit_message>
Tiếp tục upfate file BaocaoTuan.docx
</commit_message>
<xml_diff>
--- a/BaocaoTuan.docx
+++ b/BaocaoTuan.docx
@@ -1000,16 +1000,112 @@
     </w:p>
     <w:p>
       <w:pPr>
-        <w:rPr>
-          <w:rFonts w:ascii="Times New Roman" w:hAnsi="Times New Roman" w:cs="Times New Roman"/>
-          <w:sz w:val="28"/>
-          <w:szCs w:val="28"/>
-        </w:rPr>
-      </w:pPr>
-    </w:p>
-    <w:p>
-      <w:pPr>
         <w:pStyle w:val="Heading2"/>
+        <w:numPr>
+          <w:ilvl w:val="0"/>
+          <w:numId w:val="4"/>
+        </w:numPr>
+        <w:rPr>
+          <w:rFonts w:ascii="Times New Roman" w:hAnsi="Times New Roman" w:cs="Times New Roman"/>
+        </w:rPr>
+      </w:pPr>
+      <w:r>
+        <w:rPr>
+          <w:rFonts w:ascii="Times New Roman" w:hAnsi="Times New Roman" w:cs="Times New Roman"/>
+        </w:rPr>
+        <w:t xml:space="preserve">Tuần </w:t>
+      </w:r>
+      <w:r>
+        <w:rPr>
+          <w:rFonts w:ascii="Times New Roman" w:hAnsi="Times New Roman" w:cs="Times New Roman"/>
+        </w:rPr>
+        <w:t>8</w:t>
+      </w:r>
+      <w:r>
+        <w:rPr>
+          <w:rFonts w:ascii="Times New Roman" w:hAnsi="Times New Roman" w:cs="Times New Roman"/>
+        </w:rPr>
+        <w:t xml:space="preserve"> </w:t>
+      </w:r>
+      <w:r>
+        <w:rPr>
+          <w:rFonts w:ascii="Times New Roman" w:hAnsi="Times New Roman" w:cs="Times New Roman"/>
+        </w:rPr>
+        <w:t>CRUD category và product</w:t>
+      </w:r>
+    </w:p>
+    <w:p>
+      <w:pPr>
+        <w:rPr>
+          <w:rFonts w:ascii="Times New Roman" w:hAnsi="Times New Roman" w:cs="Times New Roman"/>
+          <w:sz w:val="28"/>
+          <w:szCs w:val="28"/>
+        </w:rPr>
+      </w:pPr>
+      <w:r>
+        <w:rPr>
+          <w:rFonts w:ascii="Times New Roman" w:hAnsi="Times New Roman" w:cs="Times New Roman"/>
+          <w:sz w:val="28"/>
+          <w:szCs w:val="28"/>
+        </w:rPr>
+        <w:t>CRUD được cho category và product.</w:t>
+      </w:r>
+    </w:p>
+    <w:p>
+      <w:pPr>
+        <w:rPr>
+          <w:rFonts w:ascii="Times New Roman" w:hAnsi="Times New Roman" w:cs="Times New Roman"/>
+          <w:sz w:val="28"/>
+          <w:szCs w:val="28"/>
+        </w:rPr>
+      </w:pPr>
+      <w:r>
+        <w:rPr>
+          <w:rFonts w:ascii="Times New Roman" w:hAnsi="Times New Roman" w:cs="Times New Roman"/>
+          <w:sz w:val="28"/>
+          <w:szCs w:val="28"/>
+        </w:rPr>
+        <w:t>Phân quyền với admin, manager và employee.</w:t>
+      </w:r>
+    </w:p>
+    <w:p>
+      <w:pPr>
+        <w:rPr>
+          <w:rFonts w:ascii="Times New Roman" w:hAnsi="Times New Roman" w:cs="Times New Roman"/>
+          <w:sz w:val="28"/>
+          <w:szCs w:val="28"/>
+        </w:rPr>
+      </w:pPr>
+      <w:r>
+        <w:rPr>
+          <w:rFonts w:ascii="Times New Roman" w:hAnsi="Times New Roman" w:cs="Times New Roman"/>
+          <w:sz w:val="28"/>
+          <w:szCs w:val="28"/>
+        </w:rPr>
+        <w:t>Đổ dữ liệu lên giao diện Home.</w:t>
+      </w:r>
+    </w:p>
+    <w:p>
+      <w:pPr>
+        <w:rPr>
+          <w:rFonts w:ascii="Times New Roman" w:hAnsi="Times New Roman" w:cs="Times New Roman"/>
+          <w:sz w:val="28"/>
+          <w:szCs w:val="28"/>
+        </w:rPr>
+      </w:pPr>
+    </w:p>
+    <w:p>
+      <w:pPr>
+        <w:rPr>
+          <w:rFonts w:ascii="Times New Roman" w:hAnsi="Times New Roman" w:cs="Times New Roman"/>
+          <w:sz w:val="28"/>
+          <w:szCs w:val="28"/>
+        </w:rPr>
+      </w:pPr>
+    </w:p>
+    <w:p>
+      <w:pPr>
+        <w:pStyle w:val="Heading2"/>
         <w:rPr>
           <w:rFonts w:ascii="Times New Roman" w:hAnsi="Times New Roman" w:cs="Times New Roman"/>
         </w:rPr>
@@ -1019,6 +1115,7 @@
           <w:rStyle w:val="Heading2Char"/>
           <w:rFonts w:ascii="Times New Roman" w:hAnsi="Times New Roman" w:cs="Times New Roman"/>
         </w:rPr>
+        <w:lastRenderedPageBreak/>
         <w:t>Tổng kết</w:t>
       </w:r>
       <w:r>
@@ -1100,8 +1197,24 @@
           <w:sz w:val="28"/>
           <w:szCs w:val="28"/>
         </w:rPr>
-        <w:lastRenderedPageBreak/>
         <w:t>Tỷ lệ hoàn thành đến ngày 27/11/2025: Hoàn thành kết nối cơ sở dữ liệu lên project, bước đầu thành công với 2 trang category và product.</w:t>
+      </w:r>
+    </w:p>
+    <w:p>
+      <w:pPr>
+        <w:rPr>
+          <w:rFonts w:ascii="Times New Roman" w:hAnsi="Times New Roman" w:cs="Times New Roman"/>
+          <w:sz w:val="28"/>
+          <w:szCs w:val="28"/>
+        </w:rPr>
+      </w:pPr>
+      <w:r>
+        <w:rPr>
+          <w:rFonts w:ascii="Times New Roman" w:hAnsi="Times New Roman" w:cs="Times New Roman"/>
+          <w:sz w:val="28"/>
+          <w:szCs w:val="28"/>
+        </w:rPr>
+        <w:t>Tỷ lệ hoành thành đến ngày 5/12/2025: Hoàn thành CRUD cho category và product, đổ được dữ liệu lên trang Home và phân quyền người dùng.</w:t>
       </w:r>
     </w:p>
     <w:p>
@@ -1431,6 +1544,95 @@
     </w:lvl>
   </w:abstractNum>
   <w:abstractNum w:abstractNumId="3" w15:restartNumberingAfterBreak="0">
+    <w:nsid w:val="2E40153D"/>
+    <w:multiLevelType w:val="hybridMultilevel"/>
+    <w:tmpl w:val="C2A02612"/>
+    <w:lvl w:ilvl="0" w:tplc="FFFFFFFF">
+      <w:start w:val="1"/>
+      <w:numFmt w:val="decimal"/>
+      <w:lvlText w:val="%1."/>
+      <w:lvlJc w:val="left"/>
+      <w:pPr>
+        <w:ind w:left="720" w:hanging="360"/>
+      </w:pPr>
+      <w:rPr>
+        <w:rFonts w:hint="default"/>
+      </w:rPr>
+    </w:lvl>
+    <w:lvl w:ilvl="1" w:tplc="FFFFFFFF" w:tentative="1">
+      <w:start w:val="1"/>
+      <w:numFmt w:val="lowerLetter"/>
+      <w:lvlText w:val="%2."/>
+      <w:lvlJc w:val="left"/>
+      <w:pPr>
+        <w:ind w:left="1440" w:hanging="360"/>
+      </w:pPr>
+    </w:lvl>
+    <w:lvl w:ilvl="2" w:tplc="FFFFFFFF" w:tentative="1">
+      <w:start w:val="1"/>
+      <w:numFmt w:val="lowerRoman"/>
+      <w:lvlText w:val="%3."/>
+      <w:lvlJc w:val="right"/>
+      <w:pPr>
+        <w:ind w:left="2160" w:hanging="180"/>
+      </w:pPr>
+    </w:lvl>
+    <w:lvl w:ilvl="3" w:tplc="FFFFFFFF" w:tentative="1">
+      <w:start w:val="1"/>
+      <w:numFmt w:val="decimal"/>
+      <w:lvlText w:val="%4."/>
+      <w:lvlJc w:val="left"/>
+      <w:pPr>
+        <w:ind w:left="2880" w:hanging="360"/>
+      </w:pPr>
+    </w:lvl>
+    <w:lvl w:ilvl="4" w:tplc="FFFFFFFF" w:tentative="1">
+      <w:start w:val="1"/>
+      <w:numFmt w:val="lowerLetter"/>
+      <w:lvlText w:val="%5."/>
+      <w:lvlJc w:val="left"/>
+      <w:pPr>
+        <w:ind w:left="3600" w:hanging="360"/>
+      </w:pPr>
+    </w:lvl>
+    <w:lvl w:ilvl="5" w:tplc="FFFFFFFF" w:tentative="1">
+      <w:start w:val="1"/>
+      <w:numFmt w:val="lowerRoman"/>
+      <w:lvlText w:val="%6."/>
+      <w:lvlJc w:val="right"/>
+      <w:pPr>
+        <w:ind w:left="4320" w:hanging="180"/>
+      </w:pPr>
+    </w:lvl>
+    <w:lvl w:ilvl="6" w:tplc="FFFFFFFF" w:tentative="1">
+      <w:start w:val="1"/>
+      <w:numFmt w:val="decimal"/>
+      <w:lvlText w:val="%7."/>
+      <w:lvlJc w:val="left"/>
+      <w:pPr>
+        <w:ind w:left="5040" w:hanging="360"/>
+      </w:pPr>
+    </w:lvl>
+    <w:lvl w:ilvl="7" w:tplc="FFFFFFFF" w:tentative="1">
+      <w:start w:val="1"/>
+      <w:numFmt w:val="lowerLetter"/>
+      <w:lvlText w:val="%8."/>
+      <w:lvlJc w:val="left"/>
+      <w:pPr>
+        <w:ind w:left="5760" w:hanging="360"/>
+      </w:pPr>
+    </w:lvl>
+    <w:lvl w:ilvl="8" w:tplc="FFFFFFFF" w:tentative="1">
+      <w:start w:val="1"/>
+      <w:numFmt w:val="lowerRoman"/>
+      <w:lvlText w:val="%9."/>
+      <w:lvlJc w:val="right"/>
+      <w:pPr>
+        <w:ind w:left="6480" w:hanging="180"/>
+      </w:pPr>
+    </w:lvl>
+  </w:abstractNum>
+  <w:abstractNum w:abstractNumId="4" w15:restartNumberingAfterBreak="0">
     <w:nsid w:val="353903B3"/>
     <w:multiLevelType w:val="hybridMultilevel"/>
     <w:tmpl w:val="C2A02612"/>
@@ -1519,7 +1721,7 @@
       </w:pPr>
     </w:lvl>
   </w:abstractNum>
-  <w:abstractNum w:abstractNumId="4" w15:restartNumberingAfterBreak="0">
+  <w:abstractNum w:abstractNumId="5" w15:restartNumberingAfterBreak="0">
     <w:nsid w:val="6B377518"/>
     <w:multiLevelType w:val="hybridMultilevel"/>
     <w:tmpl w:val="6262DE3C"/>
@@ -1608,7 +1810,7 @@
       </w:pPr>
     </w:lvl>
   </w:abstractNum>
-  <w:abstractNum w:abstractNumId="5" w15:restartNumberingAfterBreak="0">
+  <w:abstractNum w:abstractNumId="6" w15:restartNumberingAfterBreak="0">
     <w:nsid w:val="6D4A0FAE"/>
     <w:multiLevelType w:val="multilevel"/>
     <w:tmpl w:val="67C0CF16"/>
@@ -1757,7 +1959,7 @@
       </w:rPr>
     </w:lvl>
   </w:abstractNum>
-  <w:abstractNum w:abstractNumId="6" w15:restartNumberingAfterBreak="0">
+  <w:abstractNum w:abstractNumId="7" w15:restartNumberingAfterBreak="0">
     <w:nsid w:val="75080D56"/>
     <w:multiLevelType w:val="hybridMultilevel"/>
     <w:tmpl w:val="D560643E"/>
@@ -1846,7 +2048,7 @@
       </w:pPr>
     </w:lvl>
   </w:abstractNum>
-  <w:abstractNum w:abstractNumId="7" w15:restartNumberingAfterBreak="0">
+  <w:abstractNum w:abstractNumId="8" w15:restartNumberingAfterBreak="0">
     <w:nsid w:val="7B5E2915"/>
     <w:multiLevelType w:val="hybridMultilevel"/>
     <w:tmpl w:val="C2A02612"/>
@@ -1936,28 +2138,31 @@
     </w:lvl>
   </w:abstractNum>
   <w:num w:numId="1" w16cid:durableId="272791783">
-    <w:abstractNumId w:val="5"/>
+    <w:abstractNumId w:val="6"/>
   </w:num>
   <w:num w:numId="2" w16cid:durableId="1650597095">
-    <w:abstractNumId w:val="6"/>
+    <w:abstractNumId w:val="7"/>
   </w:num>
   <w:num w:numId="3" w16cid:durableId="1153180945">
     <w:abstractNumId w:val="1"/>
   </w:num>
   <w:num w:numId="4" w16cid:durableId="160043848">
-    <w:abstractNumId w:val="7"/>
+    <w:abstractNumId w:val="8"/>
   </w:num>
   <w:num w:numId="5" w16cid:durableId="114106039">
-    <w:abstractNumId w:val="3"/>
+    <w:abstractNumId w:val="4"/>
   </w:num>
   <w:num w:numId="6" w16cid:durableId="1904943572">
-    <w:abstractNumId w:val="4"/>
+    <w:abstractNumId w:val="5"/>
   </w:num>
   <w:num w:numId="7" w16cid:durableId="784159824">
     <w:abstractNumId w:val="2"/>
   </w:num>
   <w:num w:numId="8" w16cid:durableId="255140220">
     <w:abstractNumId w:val="0"/>
+  </w:num>
+  <w:num w:numId="9" w16cid:durableId="1784612569">
+    <w:abstractNumId w:val="3"/>
   </w:num>
 </w:numbering>
 </file>

</xml_diff>